<commit_message>
connecting with mongo db
</commit_message>
<xml_diff>
--- a/nodejs notes.docx
+++ b/nodejs notes.docx
@@ -197,7 +197,7 @@
           <w:noProof/>
         </w:rPr>
         <w:drawing>
-          <wp:inline distT="0" distB="0" distL="0" distR="0" wp14:anchorId="6E800ABC" wp14:editId="4128BDB7">
+          <wp:inline distT="0" distB="0" distL="0" distR="0" wp14:anchorId="085239A8" wp14:editId="557A87B8">
             <wp:extent cx="5131064" cy="2178162"/>
             <wp:effectExtent l="0" t="0" r="0" b="0"/>
             <wp:docPr id="1" name="Picture 1"/>
@@ -243,6 +243,172 @@
         <w:rPr>
           <w:u w:val="single"/>
         </w:rPr>
+        <w:t>Mongoose</w:t>
+      </w:r>
+      <w:r>
+        <w:rPr>
+          <w:u w:val="single"/>
+        </w:rPr>
+        <w:t>:</w:t>
+      </w:r>
+    </w:p>
+    <w:p>
+      <w:pPr>
+        <w:pStyle w:val="ListParagraph"/>
+        <w:numPr>
+          <w:ilvl w:val="0"/>
+          <w:numId w:val="3"/>
+        </w:numPr>
+      </w:pPr>
+      <w:r>
+        <w:t xml:space="preserve">Mongoose </w:t>
+      </w:r>
+      <w:proofErr w:type="spellStart"/>
+      <w:r>
+        <w:t>ko</w:t>
+      </w:r>
+      <w:proofErr w:type="spellEnd"/>
+      <w:r>
+        <w:t xml:space="preserve"> </w:t>
+      </w:r>
+      <w:proofErr w:type="spellStart"/>
+      <w:r>
+        <w:t>pehly</w:t>
+      </w:r>
+      <w:proofErr w:type="spellEnd"/>
+      <w:r>
+        <w:t xml:space="preserve"> install </w:t>
+      </w:r>
+      <w:proofErr w:type="spellStart"/>
+      <w:r>
+        <w:t>krna</w:t>
+      </w:r>
+      <w:proofErr w:type="spellEnd"/>
+      <w:r>
+        <w:t xml:space="preserve"> h </w:t>
+      </w:r>
+    </w:p>
+    <w:p>
+      <w:pPr>
+        <w:pStyle w:val="ListParagraph"/>
+        <w:numPr>
+          <w:ilvl w:val="0"/>
+          <w:numId w:val="3"/>
+        </w:numPr>
+      </w:pPr>
+      <w:proofErr w:type="spellStart"/>
+      <w:r>
+        <w:t>Phr</w:t>
+      </w:r>
+      <w:proofErr w:type="spellEnd"/>
+      <w:r>
+        <w:t xml:space="preserve"> require </w:t>
+      </w:r>
+      <w:proofErr w:type="spellStart"/>
+      <w:r>
+        <w:t>krna</w:t>
+      </w:r>
+      <w:proofErr w:type="spellEnd"/>
+      <w:r>
+        <w:t xml:space="preserve"> h</w:t>
+      </w:r>
+    </w:p>
+    <w:p>
+      <w:pPr>
+        <w:pStyle w:val="ListParagraph"/>
+        <w:numPr>
+          <w:ilvl w:val="0"/>
+          <w:numId w:val="3"/>
+        </w:numPr>
+      </w:pPr>
+      <w:proofErr w:type="spellStart"/>
+      <w:r>
+        <w:t>Phr</w:t>
+      </w:r>
+      <w:proofErr w:type="spellEnd"/>
+      <w:r>
+        <w:t xml:space="preserve"> schema </w:t>
+      </w:r>
+      <w:proofErr w:type="spellStart"/>
+      <w:r>
+        <w:t>banta</w:t>
+      </w:r>
+      <w:proofErr w:type="spellEnd"/>
+      <w:r>
+        <w:t xml:space="preserve"> h </w:t>
+      </w:r>
+      <w:proofErr w:type="spellStart"/>
+      <w:r>
+        <w:t>mtlb</w:t>
+      </w:r>
+      <w:proofErr w:type="spellEnd"/>
+      <w:r>
+        <w:t xml:space="preserve"> structure </w:t>
+      </w:r>
+    </w:p>
+    <w:p>
+      <w:pPr>
+        <w:pStyle w:val="ListParagraph"/>
+        <w:numPr>
+          <w:ilvl w:val="0"/>
+          <w:numId w:val="3"/>
+        </w:numPr>
+      </w:pPr>
+      <w:r>
+        <w:t xml:space="preserve">Or </w:t>
+      </w:r>
+      <w:proofErr w:type="spellStart"/>
+      <w:r>
+        <w:t>phr</w:t>
+      </w:r>
+      <w:proofErr w:type="spellEnd"/>
+      <w:r>
+        <w:t xml:space="preserve"> model </w:t>
+      </w:r>
+      <w:proofErr w:type="spellStart"/>
+      <w:r>
+        <w:t>bnta</w:t>
+      </w:r>
+      <w:proofErr w:type="spellEnd"/>
+      <w:r>
+        <w:t xml:space="preserve"> h </w:t>
+      </w:r>
+      <w:proofErr w:type="spellStart"/>
+      <w:r>
+        <w:t>jis</w:t>
+      </w:r>
+      <w:proofErr w:type="spellEnd"/>
+      <w:r>
+        <w:t xml:space="preserve"> k through crud operations perform </w:t>
+      </w:r>
+      <w:proofErr w:type="spellStart"/>
+      <w:r>
+        <w:t>hoty</w:t>
+      </w:r>
+      <w:proofErr w:type="spellEnd"/>
+      <w:r>
+        <w:t xml:space="preserve"> hen</w:t>
+      </w:r>
+    </w:p>
+    <w:p>
+      <w:pPr>
+        <w:rPr>
+          <w:u w:val="single"/>
+        </w:rPr>
+      </w:pPr>
+      <w:bookmarkStart w:id="0" w:name="_GoBack"/>
+      <w:bookmarkEnd w:id="0"/>
+    </w:p>
+    <w:p>
+      <w:pPr>
+        <w:rPr>
+          <w:u w:val="single"/>
+        </w:rPr>
+      </w:pPr>
+      <w:r>
+        <w:rPr>
+          <w:u w:val="single"/>
+        </w:rPr>
         <w:t xml:space="preserve">Authentication in </w:t>
       </w:r>
       <w:proofErr w:type="spellStart"/>
@@ -295,6 +461,121 @@
     <w:p>
       <w:pPr>
         <w:pStyle w:val="ListParagraph"/>
+      </w:pPr>
+      <w:r>
+        <w:rPr>
+          <w:noProof/>
+        </w:rPr>
+        <w:drawing>
+          <wp:anchor distT="0" distB="0" distL="114300" distR="114300" simplePos="0" relativeHeight="251658240" behindDoc="0" locked="0" layoutInCell="1" allowOverlap="1" wp14:anchorId="4B1682D6" wp14:editId="39A632D8">
+            <wp:simplePos x="0" y="0"/>
+            <wp:positionH relativeFrom="column">
+              <wp:posOffset>1073150</wp:posOffset>
+            </wp:positionH>
+            <wp:positionV relativeFrom="paragraph">
+              <wp:posOffset>146050</wp:posOffset>
+            </wp:positionV>
+            <wp:extent cx="2762250" cy="1724660"/>
+            <wp:effectExtent l="0" t="0" r="0" b="8890"/>
+            <wp:wrapNone/>
+            <wp:docPr id="2" name="Picture 2"/>
+            <wp:cNvGraphicFramePr>
+              <a:graphicFrameLocks xmlns:a="http://schemas.openxmlformats.org/drawingml/2006/main" noChangeAspect="1"/>
+            </wp:cNvGraphicFramePr>
+            <a:graphic xmlns:a="http://schemas.openxmlformats.org/drawingml/2006/main">
+              <a:graphicData uri="http://schemas.openxmlformats.org/drawingml/2006/picture">
+                <pic:pic xmlns:pic="http://schemas.openxmlformats.org/drawingml/2006/picture">
+                  <pic:nvPicPr>
+                    <pic:cNvPr id="0" name=""/>
+                    <pic:cNvPicPr/>
+                  </pic:nvPicPr>
+                  <pic:blipFill>
+                    <a:blip r:embed="rId7">
+                      <a:extLst>
+                        <a:ext uri="{28A0092B-C50C-407E-A947-70E740481C1C}">
+                          <a14:useLocalDpi xmlns:a14="http://schemas.microsoft.com/office/drawing/2010/main" val="0"/>
+                        </a:ext>
+                      </a:extLst>
+                    </a:blip>
+                    <a:stretch>
+                      <a:fillRect/>
+                    </a:stretch>
+                  </pic:blipFill>
+                  <pic:spPr>
+                    <a:xfrm>
+                      <a:off x="0" y="0"/>
+                      <a:ext cx="2762250" cy="1724660"/>
+                    </a:xfrm>
+                    <a:prstGeom prst="rect">
+                      <a:avLst/>
+                    </a:prstGeom>
+                  </pic:spPr>
+                </pic:pic>
+              </a:graphicData>
+            </a:graphic>
+            <wp14:sizeRelH relativeFrom="page">
+              <wp14:pctWidth>0</wp14:pctWidth>
+            </wp14:sizeRelH>
+            <wp14:sizeRelV relativeFrom="page">
+              <wp14:pctHeight>0</wp14:pctHeight>
+            </wp14:sizeRelV>
+          </wp:anchor>
+        </w:drawing>
+      </w:r>
+    </w:p>
+    <w:p>
+      <w:pPr>
+        <w:pStyle w:val="ListParagraph"/>
+      </w:pPr>
+    </w:p>
+    <w:p>
+      <w:pPr>
+        <w:pStyle w:val="ListParagraph"/>
+      </w:pPr>
+    </w:p>
+    <w:p>
+      <w:pPr>
+        <w:pStyle w:val="ListParagraph"/>
+      </w:pPr>
+    </w:p>
+    <w:p>
+      <w:pPr>
+        <w:pStyle w:val="ListParagraph"/>
+      </w:pPr>
+    </w:p>
+    <w:p>
+      <w:pPr>
+        <w:pStyle w:val="ListParagraph"/>
+      </w:pPr>
+    </w:p>
+    <w:p>
+      <w:pPr>
+        <w:pStyle w:val="ListParagraph"/>
+      </w:pPr>
+    </w:p>
+    <w:p>
+      <w:pPr>
+        <w:pStyle w:val="ListParagraph"/>
+      </w:pPr>
+    </w:p>
+    <w:p>
+      <w:pPr>
+        <w:pStyle w:val="ListParagraph"/>
+      </w:pPr>
+    </w:p>
+    <w:p>
+      <w:pPr>
+        <w:pStyle w:val="ListParagraph"/>
+      </w:pPr>
+    </w:p>
+    <w:p>
+      <w:pPr>
+        <w:pStyle w:val="ListParagraph"/>
+      </w:pPr>
+    </w:p>
+    <w:p>
+      <w:pPr>
+        <w:pStyle w:val="ListParagraph"/>
         <w:numPr>
           <w:ilvl w:val="0"/>
           <w:numId w:val="2"/>
@@ -308,8 +589,6 @@
       <w:pPr>
         <w:pStyle w:val="ListParagraph"/>
       </w:pPr>
-      <w:bookmarkStart w:id="0" w:name="_GoBack"/>
-      <w:bookmarkEnd w:id="0"/>
     </w:p>
     <w:sectPr>
       <w:pgSz w:w="12240" w:h="15840"/>
@@ -413,6 +692,119 @@
     </w:lvl>
   </w:abstractNum>
   <w:abstractNum w:abstractNumId="1">
+    <w:nsid w:val="580C016E"/>
+    <w:multiLevelType w:val="hybridMultilevel"/>
+    <w:tmpl w:val="1D128300"/>
+    <w:lvl w:ilvl="0" w:tplc="04090001">
+      <w:start w:val="1"/>
+      <w:numFmt w:val="bullet"/>
+      <w:lvlText w:val=""/>
+      <w:lvlJc w:val="left"/>
+      <w:pPr>
+        <w:ind w:left="720" w:hanging="360"/>
+      </w:pPr>
+      <w:rPr>
+        <w:rFonts w:ascii="Symbol" w:hAnsi="Symbol" w:hint="default"/>
+      </w:rPr>
+    </w:lvl>
+    <w:lvl w:ilvl="1" w:tplc="04090003" w:tentative="1">
+      <w:start w:val="1"/>
+      <w:numFmt w:val="bullet"/>
+      <w:lvlText w:val="o"/>
+      <w:lvlJc w:val="left"/>
+      <w:pPr>
+        <w:ind w:left="1440" w:hanging="360"/>
+      </w:pPr>
+      <w:rPr>
+        <w:rFonts w:ascii="Courier New" w:hAnsi="Courier New" w:cs="Courier New" w:hint="default"/>
+      </w:rPr>
+    </w:lvl>
+    <w:lvl w:ilvl="2" w:tplc="04090005" w:tentative="1">
+      <w:start w:val="1"/>
+      <w:numFmt w:val="bullet"/>
+      <w:lvlText w:val=""/>
+      <w:lvlJc w:val="left"/>
+      <w:pPr>
+        <w:ind w:left="2160" w:hanging="360"/>
+      </w:pPr>
+      <w:rPr>
+        <w:rFonts w:ascii="Wingdings" w:hAnsi="Wingdings" w:hint="default"/>
+      </w:rPr>
+    </w:lvl>
+    <w:lvl w:ilvl="3" w:tplc="04090001" w:tentative="1">
+      <w:start w:val="1"/>
+      <w:numFmt w:val="bullet"/>
+      <w:lvlText w:val=""/>
+      <w:lvlJc w:val="left"/>
+      <w:pPr>
+        <w:ind w:left="2880" w:hanging="360"/>
+      </w:pPr>
+      <w:rPr>
+        <w:rFonts w:ascii="Symbol" w:hAnsi="Symbol" w:hint="default"/>
+      </w:rPr>
+    </w:lvl>
+    <w:lvl w:ilvl="4" w:tplc="04090003" w:tentative="1">
+      <w:start w:val="1"/>
+      <w:numFmt w:val="bullet"/>
+      <w:lvlText w:val="o"/>
+      <w:lvlJc w:val="left"/>
+      <w:pPr>
+        <w:ind w:left="3600" w:hanging="360"/>
+      </w:pPr>
+      <w:rPr>
+        <w:rFonts w:ascii="Courier New" w:hAnsi="Courier New" w:cs="Courier New" w:hint="default"/>
+      </w:rPr>
+    </w:lvl>
+    <w:lvl w:ilvl="5" w:tplc="04090005" w:tentative="1">
+      <w:start w:val="1"/>
+      <w:numFmt w:val="bullet"/>
+      <w:lvlText w:val=""/>
+      <w:lvlJc w:val="left"/>
+      <w:pPr>
+        <w:ind w:left="4320" w:hanging="360"/>
+      </w:pPr>
+      <w:rPr>
+        <w:rFonts w:ascii="Wingdings" w:hAnsi="Wingdings" w:hint="default"/>
+      </w:rPr>
+    </w:lvl>
+    <w:lvl w:ilvl="6" w:tplc="04090001" w:tentative="1">
+      <w:start w:val="1"/>
+      <w:numFmt w:val="bullet"/>
+      <w:lvlText w:val=""/>
+      <w:lvlJc w:val="left"/>
+      <w:pPr>
+        <w:ind w:left="5040" w:hanging="360"/>
+      </w:pPr>
+      <w:rPr>
+        <w:rFonts w:ascii="Symbol" w:hAnsi="Symbol" w:hint="default"/>
+      </w:rPr>
+    </w:lvl>
+    <w:lvl w:ilvl="7" w:tplc="04090003" w:tentative="1">
+      <w:start w:val="1"/>
+      <w:numFmt w:val="bullet"/>
+      <w:lvlText w:val="o"/>
+      <w:lvlJc w:val="left"/>
+      <w:pPr>
+        <w:ind w:left="5760" w:hanging="360"/>
+      </w:pPr>
+      <w:rPr>
+        <w:rFonts w:ascii="Courier New" w:hAnsi="Courier New" w:cs="Courier New" w:hint="default"/>
+      </w:rPr>
+    </w:lvl>
+    <w:lvl w:ilvl="8" w:tplc="04090005" w:tentative="1">
+      <w:start w:val="1"/>
+      <w:numFmt w:val="bullet"/>
+      <w:lvlText w:val=""/>
+      <w:lvlJc w:val="left"/>
+      <w:pPr>
+        <w:ind w:left="6480" w:hanging="360"/>
+      </w:pPr>
+      <w:rPr>
+        <w:rFonts w:ascii="Wingdings" w:hAnsi="Wingdings" w:hint="default"/>
+      </w:rPr>
+    </w:lvl>
+  </w:abstractNum>
+  <w:abstractNum w:abstractNumId="2">
     <w:nsid w:val="5AE852CE"/>
     <w:multiLevelType w:val="hybridMultilevel"/>
     <w:tmpl w:val="EEBC3960"/>
@@ -526,10 +918,13 @@
     </w:lvl>
   </w:abstractNum>
   <w:num w:numId="1">
-    <w:abstractNumId w:val="1"/>
+    <w:abstractNumId w:val="2"/>
   </w:num>
   <w:num w:numId="2">
     <w:abstractNumId w:val="0"/>
+  </w:num>
+  <w:num w:numId="3">
+    <w:abstractNumId w:val="1"/>
   </w:num>
 </w:numbering>
 </file>

</xml_diff>